<commit_message>
Edit Diagrams, texts, titles and covers
</commit_message>
<xml_diff>
--- a/technique.docx
+++ b/technique.docx
@@ -2,11 +2,834 @@
 <file path=word/document.xml><?xml version="1.0" encoding="utf-8"?>
 <w:document xmlns:wpc="http://schemas.microsoft.com/office/word/2010/wordprocessingCanvas" xmlns:cx="http://schemas.microsoft.com/office/drawing/2014/chartex" xmlns:cx1="http://schemas.microsoft.com/office/drawing/2015/9/8/chartex" xmlns:cx2="http://schemas.microsoft.com/office/drawing/2015/10/21/chartex" xmlns:cx3="http://schemas.microsoft.com/office/drawing/2016/5/9/chartex" xmlns:cx4="http://schemas.microsoft.com/office/drawing/2016/5/10/chartex" xmlns:cx5="http://schemas.microsoft.com/office/drawing/2016/5/11/chartex" xmlns:cx6="http://schemas.microsoft.com/office/drawing/2016/5/12/chartex" xmlns:cx7="http://schemas.microsoft.com/office/drawing/2016/5/13/chartex" xmlns:cx8="http://schemas.microsoft.com/office/drawing/2016/5/14/chartex" xmlns:mc="http://schemas.openxmlformats.org/markup-compatibility/2006" xmlns:aink="http://schemas.microsoft.com/office/drawing/2016/ink" xmlns:am3d="http://schemas.microsoft.com/office/drawing/2017/model3d" xmlns:o="urn:schemas-microsoft-com:office:office" xmlns:r="http://schemas.openxmlformats.org/officeDocument/2006/relationships" xmlns:m="http://schemas.openxmlformats.org/officeDocument/2006/math" xmlns:v="urn:schemas-microsoft-com:vml" xmlns:wp14="http://schemas.microsoft.com/office/word/2010/wordprocessingDrawing" xmlns:wp="http://schemas.openxmlformats.org/drawingml/2006/wordprocessingDrawing" xmlns:w10="urn:schemas-microsoft-com:office:word" xmlns:w="http://schemas.openxmlformats.org/wordprocessingml/2006/main" xmlns:w14="http://schemas.microsoft.com/office/word/2010/wordml" xmlns:w15="http://schemas.microsoft.com/office/word/2012/wordml" xmlns:w16cex="http://schemas.microsoft.com/office/word/2018/wordml/cex" xmlns:w16cid="http://schemas.microsoft.com/office/word/2016/wordml/cid" xmlns:w16="http://schemas.microsoft.com/office/word/2018/wordml" xmlns:w16se="http://schemas.microsoft.com/office/word/2015/wordml/symex" xmlns:wpg="http://schemas.microsoft.com/office/word/2010/wordprocessingGroup" xmlns:wpi="http://schemas.microsoft.com/office/word/2010/wordprocessingInk" xmlns:wne="http://schemas.microsoft.com/office/word/2006/wordml" xmlns:wps="http://schemas.microsoft.com/office/word/2010/wordprocessingShape" mc:Ignorable="w14 w15 w16se w16cid w16 w16cex wp14">
   <w:body>
+    <w:p/>
+    <w:p/>
+    <w:p/>
+    <w:p/>
+    <w:p/>
+    <w:p/>
+    <w:p/>
+    <w:p/>
+    <w:tbl>
+      <w:tblPr>
+        <w:tblStyle w:val="Grilledutableau"/>
+        <w:tblW w:w="0" w:type="auto"/>
+        <w:tblBorders>
+          <w:top w:val="single" w:sz="4" w:space="0" w:color="FFFFFF" w:themeColor="background1"/>
+          <w:left w:val="single" w:sz="4" w:space="0" w:color="FFFFFF" w:themeColor="background1"/>
+          <w:bottom w:val="single" w:sz="4" w:space="0" w:color="FFFFFF" w:themeColor="background1"/>
+          <w:right w:val="single" w:sz="4" w:space="0" w:color="FFFFFF" w:themeColor="background1"/>
+          <w:insideH w:val="single" w:sz="4" w:space="0" w:color="FFFFFF" w:themeColor="background1"/>
+          <w:insideV w:val="single" w:sz="4" w:space="0" w:color="FFFFFF" w:themeColor="background1"/>
+        </w:tblBorders>
+        <w:tblLook w:val="04A0" w:firstRow="1" w:lastRow="0" w:firstColumn="1" w:lastColumn="0" w:noHBand="0" w:noVBand="1"/>
+      </w:tblPr>
+      <w:tblGrid>
+        <w:gridCol w:w="1860"/>
+        <w:gridCol w:w="6736"/>
+        <w:gridCol w:w="1860"/>
+      </w:tblGrid>
+      <w:tr>
+        <w:tc>
+          <w:tcPr>
+            <w:tcW w:w="1860" w:type="dxa"/>
+          </w:tcPr>
+          <w:p>
+            <w:pPr>
+              <w:spacing w:before="100" w:beforeAutospacing="1" w:after="100" w:afterAutospacing="1"/>
+              <w:rPr>
+                <w:rFonts w:cstheme="minorHAnsi"/>
+                <w:sz w:val="48"/>
+                <w:szCs w:val="48"/>
+              </w:rPr>
+            </w:pPr>
+          </w:p>
+        </w:tc>
+        <w:tc>
+          <w:tcPr>
+            <w:tcW w:w="6736" w:type="dxa"/>
+          </w:tcPr>
+          <w:p>
+            <w:pPr>
+              <w:spacing w:before="100" w:beforeAutospacing="1" w:after="100" w:afterAutospacing="1"/>
+              <w:rPr>
+                <w:rFonts w:cstheme="minorHAnsi"/>
+                <w:sz w:val="48"/>
+                <w:szCs w:val="48"/>
+              </w:rPr>
+            </w:pPr>
+            <w:r>
+              <w:rPr>
+                <w:rFonts w:cstheme="minorHAnsi"/>
+                <w:noProof/>
+                <w:sz w:val="48"/>
+                <w:szCs w:val="48"/>
+              </w:rPr>
+              <w:drawing>
+                <wp:inline distT="0" distB="0" distL="0" distR="0" wp14:anchorId="439B2F83" wp14:editId="756B0E3B">
+                  <wp:extent cx="4140199" cy="4140199"/>
+                  <wp:effectExtent l="0" t="0" r="635" b="0"/>
+                  <wp:docPr id="10" name="Image 10"/>
+                  <wp:cNvGraphicFramePr>
+                    <a:graphicFrameLocks xmlns:a="http://schemas.openxmlformats.org/drawingml/2006/main" noChangeAspect="1"/>
+                  </wp:cNvGraphicFramePr>
+                  <a:graphic xmlns:a="http://schemas.openxmlformats.org/drawingml/2006/main">
+                    <a:graphicData uri="http://schemas.openxmlformats.org/drawingml/2006/picture">
+                      <pic:pic xmlns:pic="http://schemas.openxmlformats.org/drawingml/2006/picture">
+                        <pic:nvPicPr>
+                          <pic:cNvPr id="10" name="Image 10"/>
+                          <pic:cNvPicPr/>
+                        </pic:nvPicPr>
+                        <pic:blipFill>
+                          <a:blip r:embed="rId4" cstate="print">
+                            <a:extLst>
+                              <a:ext uri="{BEBA8EAE-BF5A-486C-A8C5-ECC9F3942E4B}">
+                                <a14:imgProps xmlns:a14="http://schemas.microsoft.com/office/drawing/2010/main">
+                                  <a14:imgLayer r:embed="rId5">
+                                    <a14:imgEffect>
+                                      <a14:brightnessContrast bright="28000" contrast="-17000"/>
+                                    </a14:imgEffect>
+                                  </a14:imgLayer>
+                                </a14:imgProps>
+                              </a:ext>
+                              <a:ext uri="{28A0092B-C50C-407E-A947-70E740481C1C}">
+                                <a14:useLocalDpi xmlns:a14="http://schemas.microsoft.com/office/drawing/2010/main" val="0"/>
+                              </a:ext>
+                            </a:extLst>
+                          </a:blip>
+                          <a:stretch>
+                            <a:fillRect/>
+                          </a:stretch>
+                        </pic:blipFill>
+                        <pic:spPr>
+                          <a:xfrm>
+                            <a:off x="0" y="0"/>
+                            <a:ext cx="4140199" cy="4140199"/>
+                          </a:xfrm>
+                          <a:prstGeom prst="rect">
+                            <a:avLst/>
+                          </a:prstGeom>
+                        </pic:spPr>
+                      </pic:pic>
+                    </a:graphicData>
+                  </a:graphic>
+                </wp:inline>
+              </w:drawing>
+            </w:r>
+          </w:p>
+        </w:tc>
+        <w:tc>
+          <w:tcPr>
+            <w:tcW w:w="1860" w:type="dxa"/>
+          </w:tcPr>
+          <w:p>
+            <w:pPr>
+              <w:spacing w:before="100" w:beforeAutospacing="1" w:after="100" w:afterAutospacing="1"/>
+              <w:rPr>
+                <w:rFonts w:cstheme="minorHAnsi"/>
+                <w:sz w:val="48"/>
+                <w:szCs w:val="48"/>
+              </w:rPr>
+            </w:pPr>
+          </w:p>
+        </w:tc>
+      </w:tr>
+    </w:tbl>
+    <w:p>
+      <w:pPr>
+        <w:jc w:val="center"/>
+        <w:rPr>
+          <w:rFonts w:asciiTheme="minorHAnsi" w:hAnsiTheme="minorHAnsi" w:cstheme="minorHAnsi"/>
+          <w:sz w:val="32"/>
+          <w:szCs w:val="32"/>
+        </w:rPr>
+      </w:pPr>
+      <w:r>
+        <w:rPr>
+          <w:rFonts w:asciiTheme="minorHAnsi" w:hAnsiTheme="minorHAnsi" w:cstheme="minorHAnsi"/>
+          <w:sz w:val="32"/>
+          <w:szCs w:val="32"/>
+        </w:rPr>
+        <w:t>SOLUTION FONCTIONNELLE ET TECHNIQUE</w:t>
+      </w:r>
+      <w:r>
+        <w:rPr>
+          <w:rFonts w:asciiTheme="minorHAnsi" w:hAnsiTheme="minorHAnsi" w:cstheme="minorHAnsi"/>
+          <w:sz w:val="32"/>
+          <w:szCs w:val="32"/>
+        </w:rPr>
+        <w:t xml:space="preserve"> OC PIZZA</w:t>
+      </w:r>
+    </w:p>
     <w:p>
       <w:pPr>
         <w:pStyle w:val="Titre1"/>
       </w:pPr>
-      <w:r>
+    </w:p>
+    <w:p>
+      <w:pPr>
+        <w:pStyle w:val="Titre1"/>
+      </w:pPr>
+    </w:p>
+    <w:p>
+      <w:pPr>
+        <w:pStyle w:val="Titre1"/>
+      </w:pPr>
+    </w:p>
+    <w:p>
+      <w:pPr>
+        <w:pStyle w:val="Titre1"/>
+      </w:pPr>
+    </w:p>
+    <w:p>
+      <w:pPr>
+        <w:pStyle w:val="Titre1"/>
+      </w:pPr>
+    </w:p>
+    <w:p>
+      <w:pPr>
+        <w:pStyle w:val="Titre1"/>
+      </w:pPr>
+    </w:p>
+    <w:p>
+      <w:pPr>
+        <w:pStyle w:val="Titre1"/>
+      </w:pPr>
+    </w:p>
+    <w:p>
+      <w:pPr>
+        <w:pStyle w:val="Titre1"/>
+      </w:pPr>
+      <w:bookmarkStart w:id="0" w:name="_Toc70068345"/>
+      <w:r>
+        <w:lastRenderedPageBreak/>
+        <w:t>RAPPEL</w:t>
+      </w:r>
+      <w:r>
+        <w:t xml:space="preserve"> DES FONCTIONNALITÉS :</w:t>
+      </w:r>
+      <w:bookmarkEnd w:id="0"/>
+    </w:p>
+    <w:p>
+      <w:pPr>
+        <w:rPr>
+          <w:rFonts w:asciiTheme="minorHAnsi" w:hAnsiTheme="minorHAnsi" w:cstheme="minorHAnsi"/>
+          <w:b/>
+          <w:bCs/>
+          <w:i/>
+          <w:iCs/>
+        </w:rPr>
+      </w:pPr>
+      <w:r>
+        <w:rPr>
+          <w:rFonts w:asciiTheme="minorHAnsi" w:hAnsiTheme="minorHAnsi" w:cstheme="minorHAnsi"/>
+          <w:b/>
+          <w:bCs/>
+          <w:i/>
+          <w:iCs/>
+        </w:rPr>
+        <w:t>Trouver un restaurant</w:t>
+      </w:r>
+      <w:r>
+        <w:rPr>
+          <w:rFonts w:asciiTheme="minorHAnsi" w:hAnsiTheme="minorHAnsi" w:cstheme="minorHAnsi"/>
+          <w:i/>
+          <w:iCs/>
+        </w:rPr>
+        <w:t xml:space="preserve"> </w:t>
+      </w:r>
+      <w:r>
+        <w:rPr>
+          <w:rFonts w:asciiTheme="minorHAnsi" w:hAnsiTheme="minorHAnsi" w:cstheme="minorHAnsi"/>
+        </w:rPr>
+        <w:t>: Saisie des coordonnées de livraison ou choix d’un restaurant pour les commandes à emporter.</w:t>
+      </w:r>
+    </w:p>
+    <w:p>
+      <w:pPr>
+        <w:rPr>
+          <w:rFonts w:asciiTheme="minorHAnsi" w:hAnsiTheme="minorHAnsi" w:cstheme="minorHAnsi"/>
+        </w:rPr>
+      </w:pPr>
+      <w:r>
+        <w:rPr>
+          <w:rFonts w:asciiTheme="minorHAnsi" w:hAnsiTheme="minorHAnsi" w:cstheme="minorHAnsi"/>
+          <w:b/>
+          <w:bCs/>
+          <w:i/>
+          <w:iCs/>
+        </w:rPr>
+        <w:t>Consulter la carte</w:t>
+      </w:r>
+      <w:r>
+        <w:rPr>
+          <w:rFonts w:asciiTheme="minorHAnsi" w:hAnsiTheme="minorHAnsi" w:cstheme="minorHAnsi"/>
+          <w:i/>
+          <w:iCs/>
+        </w:rPr>
+        <w:t xml:space="preserve"> </w:t>
+      </w:r>
+      <w:r>
+        <w:rPr>
+          <w:rFonts w:asciiTheme="minorHAnsi" w:hAnsiTheme="minorHAnsi" w:cstheme="minorHAnsi"/>
+        </w:rPr>
+        <w:t>: Parcourir la liste des pizzas proposées.</w:t>
+      </w:r>
+    </w:p>
+    <w:p>
+      <w:pPr>
+        <w:rPr>
+          <w:rFonts w:asciiTheme="minorHAnsi" w:hAnsiTheme="minorHAnsi" w:cstheme="minorHAnsi"/>
+        </w:rPr>
+      </w:pPr>
+      <w:r>
+        <w:rPr>
+          <w:rFonts w:asciiTheme="minorHAnsi" w:hAnsiTheme="minorHAnsi" w:cstheme="minorHAnsi"/>
+          <w:b/>
+          <w:bCs/>
+          <w:i/>
+          <w:iCs/>
+        </w:rPr>
+        <w:t>Créer un panier</w:t>
+      </w:r>
+      <w:r>
+        <w:rPr>
+          <w:rFonts w:asciiTheme="minorHAnsi" w:hAnsiTheme="minorHAnsi" w:cstheme="minorHAnsi"/>
+          <w:i/>
+          <w:iCs/>
+        </w:rPr>
+        <w:t xml:space="preserve"> </w:t>
+      </w:r>
+      <w:r>
+        <w:rPr>
+          <w:rFonts w:asciiTheme="minorHAnsi" w:hAnsiTheme="minorHAnsi" w:cstheme="minorHAnsi"/>
+        </w:rPr>
+        <w:t>: Sélectionner les éléments que l'on souhaite commander</w:t>
+      </w:r>
+    </w:p>
+    <w:p>
+      <w:pPr>
+        <w:rPr>
+          <w:rFonts w:asciiTheme="minorHAnsi" w:hAnsiTheme="minorHAnsi" w:cstheme="minorHAnsi"/>
+        </w:rPr>
+      </w:pPr>
+      <w:r>
+        <w:rPr>
+          <w:rFonts w:asciiTheme="minorHAnsi" w:hAnsiTheme="minorHAnsi" w:cstheme="minorHAnsi"/>
+          <w:b/>
+          <w:bCs/>
+          <w:i/>
+          <w:iCs/>
+        </w:rPr>
+        <w:t>Effectuer une commande</w:t>
+      </w:r>
+      <w:r>
+        <w:rPr>
+          <w:rFonts w:asciiTheme="minorHAnsi" w:hAnsiTheme="minorHAnsi" w:cstheme="minorHAnsi"/>
+          <w:i/>
+          <w:iCs/>
+        </w:rPr>
+        <w:t xml:space="preserve"> </w:t>
+      </w:r>
+      <w:r>
+        <w:rPr>
+          <w:rFonts w:asciiTheme="minorHAnsi" w:hAnsiTheme="minorHAnsi" w:cstheme="minorHAnsi"/>
+        </w:rPr>
+        <w:t>: commander des pizzas</w:t>
+      </w:r>
+      <w:r>
+        <w:rPr>
+          <w:rFonts w:asciiTheme="minorHAnsi" w:hAnsiTheme="minorHAnsi" w:cstheme="minorHAnsi"/>
+        </w:rPr>
+        <w:br/>
+      </w:r>
+      <w:r>
+        <w:rPr>
+          <w:rFonts w:asciiTheme="minorHAnsi" w:hAnsiTheme="minorHAnsi" w:cstheme="minorHAnsi"/>
+          <w:b/>
+          <w:bCs/>
+          <w:i/>
+          <w:iCs/>
+        </w:rPr>
+        <w:t>P</w:t>
+      </w:r>
+      <w:r>
+        <w:rPr>
+          <w:rFonts w:asciiTheme="minorHAnsi" w:hAnsiTheme="minorHAnsi" w:cstheme="minorHAnsi"/>
+          <w:b/>
+          <w:bCs/>
+          <w:i/>
+          <w:iCs/>
+        </w:rPr>
+        <w:t>ayer une commande</w:t>
+      </w:r>
+      <w:r>
+        <w:rPr>
+          <w:rFonts w:asciiTheme="minorHAnsi" w:hAnsiTheme="minorHAnsi" w:cstheme="minorHAnsi"/>
+          <w:b/>
+          <w:bCs/>
+          <w:i/>
+          <w:iCs/>
+        </w:rPr>
+        <w:t xml:space="preserve"> </w:t>
+      </w:r>
+      <w:r>
+        <w:rPr>
+          <w:rFonts w:asciiTheme="minorHAnsi" w:hAnsiTheme="minorHAnsi" w:cstheme="minorHAnsi"/>
+          <w:b/>
+          <w:bCs/>
+        </w:rPr>
+        <w:t xml:space="preserve">: </w:t>
+      </w:r>
+      <w:r>
+        <w:rPr>
+          <w:rFonts w:asciiTheme="minorHAnsi" w:hAnsiTheme="minorHAnsi" w:cstheme="minorHAnsi"/>
+        </w:rPr>
+        <w:t>Effectuer le règlement de la commande sur place à la livraison ou directement via l’application.</w:t>
+      </w:r>
+      <w:r>
+        <w:rPr>
+          <w:rFonts w:asciiTheme="minorHAnsi" w:hAnsiTheme="minorHAnsi" w:cstheme="minorHAnsi"/>
+        </w:rPr>
+        <w:br/>
+      </w:r>
+      <w:r>
+        <w:rPr>
+          <w:rFonts w:asciiTheme="minorHAnsi" w:hAnsiTheme="minorHAnsi" w:cstheme="minorHAnsi"/>
+          <w:b/>
+          <w:bCs/>
+          <w:i/>
+          <w:iCs/>
+        </w:rPr>
+        <w:t>Suivre une commande</w:t>
+      </w:r>
+      <w:r>
+        <w:rPr>
+          <w:rFonts w:asciiTheme="minorHAnsi" w:hAnsiTheme="minorHAnsi" w:cstheme="minorHAnsi"/>
+          <w:i/>
+          <w:iCs/>
+        </w:rPr>
+        <w:t xml:space="preserve"> </w:t>
+      </w:r>
+      <w:r>
+        <w:rPr>
+          <w:rFonts w:asciiTheme="minorHAnsi" w:hAnsiTheme="minorHAnsi" w:cstheme="minorHAnsi"/>
+        </w:rPr>
+        <w:t>: Affichage de la liste des commandes suivant le type d'utilisateur.</w:t>
+      </w:r>
+    </w:p>
+    <w:p>
+      <w:pPr>
+        <w:rPr>
+          <w:rFonts w:asciiTheme="minorHAnsi" w:hAnsiTheme="minorHAnsi" w:cstheme="minorHAnsi"/>
+        </w:rPr>
+      </w:pPr>
+      <w:r>
+        <w:rPr>
+          <w:rFonts w:asciiTheme="minorHAnsi" w:hAnsiTheme="minorHAnsi" w:cstheme="minorHAnsi"/>
+          <w:b/>
+          <w:bCs/>
+          <w:i/>
+          <w:iCs/>
+        </w:rPr>
+        <w:t>Annuler une commande</w:t>
+      </w:r>
+      <w:r>
+        <w:rPr>
+          <w:rFonts w:asciiTheme="minorHAnsi" w:hAnsiTheme="minorHAnsi" w:cstheme="minorHAnsi"/>
+          <w:i/>
+          <w:iCs/>
+        </w:rPr>
+        <w:t xml:space="preserve"> </w:t>
+      </w:r>
+      <w:r>
+        <w:rPr>
+          <w:rFonts w:asciiTheme="minorHAnsi" w:hAnsiTheme="minorHAnsi" w:cstheme="minorHAnsi"/>
+        </w:rPr>
+        <w:t>: Annulation d'une commande si celle-ci n’est pas préparée.</w:t>
+      </w:r>
+      <w:r>
+        <w:rPr>
+          <w:rFonts w:asciiTheme="minorHAnsi" w:hAnsiTheme="minorHAnsi" w:cstheme="minorHAnsi"/>
+        </w:rPr>
+        <w:br/>
+      </w:r>
+      <w:r>
+        <w:rPr>
+          <w:rFonts w:asciiTheme="minorHAnsi" w:hAnsiTheme="minorHAnsi" w:cstheme="minorHAnsi"/>
+          <w:b/>
+          <w:bCs/>
+          <w:i/>
+          <w:iCs/>
+        </w:rPr>
+        <w:t>Modifier une commande</w:t>
+      </w:r>
+      <w:r>
+        <w:rPr>
+          <w:rFonts w:asciiTheme="minorHAnsi" w:hAnsiTheme="minorHAnsi" w:cstheme="minorHAnsi"/>
+          <w:i/>
+          <w:iCs/>
+        </w:rPr>
+        <w:t xml:space="preserve"> </w:t>
+      </w:r>
+      <w:r>
+        <w:rPr>
+          <w:rFonts w:asciiTheme="minorHAnsi" w:hAnsiTheme="minorHAnsi" w:cstheme="minorHAnsi"/>
+        </w:rPr>
+        <w:t>: Modification d'une commande si celle-ci n’est pas préparée.</w:t>
+      </w:r>
+    </w:p>
+    <w:p>
+      <w:pPr>
+        <w:rPr>
+          <w:rFonts w:asciiTheme="minorHAnsi" w:hAnsiTheme="minorHAnsi" w:cstheme="minorHAnsi"/>
+        </w:rPr>
+      </w:pPr>
+      <w:r>
+        <w:rPr>
+          <w:rFonts w:asciiTheme="minorHAnsi" w:hAnsiTheme="minorHAnsi" w:cstheme="minorHAnsi"/>
+          <w:b/>
+          <w:bCs/>
+          <w:i/>
+          <w:iCs/>
+        </w:rPr>
+        <w:t>Préparer une commande</w:t>
+      </w:r>
+      <w:r>
+        <w:rPr>
+          <w:rFonts w:asciiTheme="minorHAnsi" w:hAnsiTheme="minorHAnsi" w:cstheme="minorHAnsi"/>
+          <w:i/>
+          <w:iCs/>
+        </w:rPr>
+        <w:t xml:space="preserve"> </w:t>
+      </w:r>
+      <w:r>
+        <w:rPr>
+          <w:rFonts w:asciiTheme="minorHAnsi" w:hAnsiTheme="minorHAnsi" w:cstheme="minorHAnsi"/>
+        </w:rPr>
+        <w:t xml:space="preserve">: </w:t>
+      </w:r>
+      <w:r>
+        <w:rPr>
+          <w:rFonts w:asciiTheme="minorHAnsi" w:hAnsiTheme="minorHAnsi" w:cstheme="minorHAnsi"/>
+        </w:rPr>
+        <w:t>Informer de la réalisation</w:t>
+      </w:r>
+      <w:r>
+        <w:rPr>
+          <w:rFonts w:asciiTheme="minorHAnsi" w:hAnsiTheme="minorHAnsi" w:cstheme="minorHAnsi"/>
+        </w:rPr>
+        <w:t xml:space="preserve"> d’une commande. Aide-mémoires disponibles.</w:t>
+      </w:r>
+    </w:p>
+    <w:p>
+      <w:pPr>
+        <w:rPr>
+          <w:rFonts w:asciiTheme="minorHAnsi" w:hAnsiTheme="minorHAnsi" w:cstheme="minorHAnsi"/>
+        </w:rPr>
+      </w:pPr>
+      <w:r>
+        <w:rPr>
+          <w:rFonts w:asciiTheme="minorHAnsi" w:hAnsiTheme="minorHAnsi" w:cstheme="minorHAnsi"/>
+          <w:b/>
+          <w:bCs/>
+          <w:i/>
+          <w:iCs/>
+        </w:rPr>
+        <w:t xml:space="preserve">Livrer une commande </w:t>
+      </w:r>
+      <w:r>
+        <w:rPr>
+          <w:rFonts w:asciiTheme="minorHAnsi" w:hAnsiTheme="minorHAnsi" w:cstheme="minorHAnsi"/>
+          <w:b/>
+          <w:bCs/>
+        </w:rPr>
+        <w:t>:</w:t>
+      </w:r>
+      <w:r>
+        <w:rPr>
+          <w:rFonts w:asciiTheme="minorHAnsi" w:hAnsiTheme="minorHAnsi" w:cstheme="minorHAnsi"/>
+        </w:rPr>
+        <w:t xml:space="preserve"> </w:t>
+      </w:r>
+      <w:r>
+        <w:rPr>
+          <w:rFonts w:asciiTheme="minorHAnsi" w:hAnsiTheme="minorHAnsi" w:cstheme="minorHAnsi"/>
+        </w:rPr>
+        <w:t xml:space="preserve">Informer de la </w:t>
+      </w:r>
+      <w:r>
+        <w:rPr>
+          <w:rFonts w:asciiTheme="minorHAnsi" w:hAnsiTheme="minorHAnsi" w:cstheme="minorHAnsi"/>
+        </w:rPr>
+        <w:t>livraison d'une commande et effectuer le paiement le cas échéant.</w:t>
+      </w:r>
+    </w:p>
+    <w:p>
+      <w:pPr>
+        <w:rPr>
+          <w:rFonts w:asciiTheme="minorHAnsi" w:hAnsiTheme="minorHAnsi" w:cstheme="minorHAnsi"/>
+        </w:rPr>
+      </w:pPr>
+      <w:r>
+        <w:rPr>
+          <w:rFonts w:asciiTheme="minorHAnsi" w:hAnsiTheme="minorHAnsi" w:cstheme="minorHAnsi"/>
+        </w:rPr>
+        <w:br/>
+      </w:r>
+      <w:r>
+        <w:rPr>
+          <w:rFonts w:asciiTheme="minorHAnsi" w:hAnsiTheme="minorHAnsi" w:cstheme="minorHAnsi"/>
+          <w:b/>
+          <w:bCs/>
+          <w:i/>
+          <w:iCs/>
+        </w:rPr>
+        <w:t>S’inscrire</w:t>
+      </w:r>
+      <w:r>
+        <w:rPr>
+          <w:rFonts w:asciiTheme="minorHAnsi" w:hAnsiTheme="minorHAnsi" w:cstheme="minorHAnsi"/>
+          <w:i/>
+          <w:iCs/>
+        </w:rPr>
+        <w:t xml:space="preserve"> </w:t>
+      </w:r>
+      <w:r>
+        <w:rPr>
+          <w:rFonts w:asciiTheme="minorHAnsi" w:hAnsiTheme="minorHAnsi" w:cstheme="minorHAnsi"/>
+        </w:rPr>
+        <w:t>: S’inscrire sur le site afin de pouvoir effectuer une commande.</w:t>
+      </w:r>
+    </w:p>
+    <w:p>
+      <w:pPr>
+        <w:rPr>
+          <w:rFonts w:asciiTheme="minorHAnsi" w:hAnsiTheme="minorHAnsi" w:cstheme="minorHAnsi"/>
+        </w:rPr>
+      </w:pPr>
+      <w:r>
+        <w:rPr>
+          <w:rFonts w:asciiTheme="minorHAnsi" w:hAnsiTheme="minorHAnsi" w:cstheme="minorHAnsi"/>
+          <w:b/>
+          <w:bCs/>
+          <w:i/>
+          <w:iCs/>
+        </w:rPr>
+        <w:t>Se connecter</w:t>
+      </w:r>
+      <w:r>
+        <w:rPr>
+          <w:rFonts w:asciiTheme="minorHAnsi" w:hAnsiTheme="minorHAnsi" w:cstheme="minorHAnsi"/>
+          <w:i/>
+          <w:iCs/>
+        </w:rPr>
+        <w:t xml:space="preserve"> </w:t>
+      </w:r>
+      <w:r>
+        <w:rPr>
+          <w:rFonts w:asciiTheme="minorHAnsi" w:hAnsiTheme="minorHAnsi" w:cstheme="minorHAnsi"/>
+        </w:rPr>
+        <w:t>: Connection au compte de l’utilisateur.</w:t>
+      </w:r>
+    </w:p>
+    <w:p>
+      <w:pPr>
+        <w:rPr>
+          <w:rFonts w:asciiTheme="minorHAnsi" w:hAnsiTheme="minorHAnsi" w:cstheme="minorHAnsi"/>
+        </w:rPr>
+      </w:pPr>
+      <w:r>
+        <w:rPr>
+          <w:rFonts w:asciiTheme="minorHAnsi" w:hAnsiTheme="minorHAnsi" w:cstheme="minorHAnsi"/>
+          <w:b/>
+          <w:bCs/>
+          <w:i/>
+          <w:iCs/>
+        </w:rPr>
+        <w:t xml:space="preserve">Créer un compte pro </w:t>
+      </w:r>
+      <w:r>
+        <w:rPr>
+          <w:rFonts w:asciiTheme="minorHAnsi" w:hAnsiTheme="minorHAnsi" w:cstheme="minorHAnsi"/>
+          <w:b/>
+          <w:bCs/>
+        </w:rPr>
+        <w:t>:</w:t>
+      </w:r>
+      <w:r>
+        <w:rPr>
+          <w:rFonts w:asciiTheme="minorHAnsi" w:hAnsiTheme="minorHAnsi" w:cstheme="minorHAnsi"/>
+        </w:rPr>
+        <w:t xml:space="preserve"> Créer de compte utilisateur pour les employés.</w:t>
+      </w:r>
+    </w:p>
+    <w:p/>
+    <w:p>
+      <w:pPr>
+        <w:rPr>
+          <w:rFonts w:asciiTheme="minorHAnsi" w:hAnsiTheme="minorHAnsi" w:cstheme="minorHAnsi"/>
+        </w:rPr>
+      </w:pPr>
+      <w:r>
+        <w:rPr>
+          <w:rFonts w:asciiTheme="minorHAnsi" w:hAnsiTheme="minorHAnsi" w:cstheme="minorHAnsi"/>
+          <w:b/>
+          <w:bCs/>
+          <w:i/>
+          <w:iCs/>
+        </w:rPr>
+        <w:t>Consulter les stocks</w:t>
+      </w:r>
+      <w:r>
+        <w:rPr>
+          <w:rFonts w:asciiTheme="minorHAnsi" w:hAnsiTheme="minorHAnsi" w:cstheme="minorHAnsi"/>
+          <w:i/>
+          <w:iCs/>
+        </w:rPr>
+        <w:t xml:space="preserve"> </w:t>
+      </w:r>
+      <w:r>
+        <w:rPr>
+          <w:rFonts w:asciiTheme="minorHAnsi" w:hAnsiTheme="minorHAnsi" w:cstheme="minorHAnsi"/>
+        </w:rPr>
+        <w:t>: Pour la gestion des stocks.</w:t>
+      </w:r>
+    </w:p>
+    <w:p>
+      <w:pPr>
+        <w:rPr>
+          <w:rFonts w:asciiTheme="minorHAnsi" w:hAnsiTheme="minorHAnsi" w:cstheme="minorHAnsi"/>
+        </w:rPr>
+      </w:pPr>
+      <w:r>
+        <w:rPr>
+          <w:rFonts w:asciiTheme="minorHAnsi" w:hAnsiTheme="minorHAnsi" w:cstheme="minorHAnsi"/>
+          <w:b/>
+          <w:bCs/>
+          <w:i/>
+          <w:iCs/>
+        </w:rPr>
+        <w:t>Modifier la carte</w:t>
+      </w:r>
+      <w:r>
+        <w:rPr>
+          <w:rFonts w:asciiTheme="minorHAnsi" w:hAnsiTheme="minorHAnsi" w:cstheme="minorHAnsi"/>
+          <w:i/>
+          <w:iCs/>
+        </w:rPr>
+        <w:t xml:space="preserve"> </w:t>
+      </w:r>
+      <w:r>
+        <w:rPr>
+          <w:rFonts w:asciiTheme="minorHAnsi" w:hAnsiTheme="minorHAnsi" w:cstheme="minorHAnsi"/>
+        </w:rPr>
+        <w:t>: Pour la gestion des produits mis en vente</w:t>
+      </w:r>
+    </w:p>
+    <w:p>
+      <w:pPr>
+        <w:rPr>
+          <w:rFonts w:asciiTheme="minorHAnsi" w:hAnsiTheme="minorHAnsi" w:cstheme="minorHAnsi"/>
+        </w:rPr>
+      </w:pPr>
+      <w:r>
+        <w:rPr>
+          <w:rFonts w:asciiTheme="minorHAnsi" w:hAnsiTheme="minorHAnsi" w:cstheme="minorHAnsi"/>
+          <w:b/>
+          <w:bCs/>
+        </w:rPr>
+        <w:t>Consulter l’historique des commandes</w:t>
+      </w:r>
+      <w:r>
+        <w:rPr>
+          <w:rFonts w:asciiTheme="minorHAnsi" w:hAnsiTheme="minorHAnsi" w:cstheme="minorHAnsi"/>
+        </w:rPr>
+        <w:t> : Pour la gestion du groupe et l’analyse des données.</w:t>
+      </w:r>
+    </w:p>
+    <w:p>
+      <w:pPr>
+        <w:rPr>
+          <w:rFonts w:asciiTheme="minorHAnsi" w:hAnsiTheme="minorHAnsi" w:cstheme="minorHAnsi"/>
+        </w:rPr>
+      </w:pPr>
+      <w:r>
+        <w:rPr>
+          <w:rFonts w:asciiTheme="minorHAnsi" w:hAnsiTheme="minorHAnsi" w:cstheme="minorHAnsi"/>
+          <w:b/>
+          <w:bCs/>
+          <w:i/>
+          <w:iCs/>
+        </w:rPr>
+        <w:t xml:space="preserve">Consulter le chiffre d’affaire </w:t>
+      </w:r>
+      <w:r>
+        <w:rPr>
+          <w:rFonts w:asciiTheme="minorHAnsi" w:hAnsiTheme="minorHAnsi" w:cstheme="minorHAnsi"/>
+          <w:b/>
+          <w:bCs/>
+        </w:rPr>
+        <w:t>:</w:t>
+      </w:r>
+      <w:r>
+        <w:rPr>
+          <w:rFonts w:asciiTheme="minorHAnsi" w:hAnsiTheme="minorHAnsi" w:cstheme="minorHAnsi"/>
+        </w:rPr>
+        <w:t xml:space="preserve"> Pour la gestion du groupe.</w:t>
+      </w:r>
+    </w:p>
+    <w:p>
+      <w:pPr>
+        <w:pStyle w:val="Titre1"/>
+      </w:pPr>
+    </w:p>
+    <w:p>
+      <w:pPr>
+        <w:pStyle w:val="Titre1"/>
+      </w:pPr>
+    </w:p>
+    <w:p>
+      <w:pPr>
+        <w:pStyle w:val="Titre1"/>
+      </w:pPr>
+    </w:p>
+    <w:p>
+      <w:pPr>
+        <w:pStyle w:val="Titre1"/>
+      </w:pPr>
+    </w:p>
+    <w:p>
+      <w:pPr>
+        <w:pStyle w:val="Titre1"/>
+      </w:pPr>
+    </w:p>
+    <w:p>
+      <w:pPr>
+        <w:pStyle w:val="Titre1"/>
+      </w:pPr>
+    </w:p>
+    <w:p>
+      <w:pPr>
+        <w:pStyle w:val="Titre1"/>
+      </w:pPr>
+    </w:p>
+    <w:p>
+      <w:pPr>
+        <w:pStyle w:val="Titre1"/>
+      </w:pPr>
+    </w:p>
+    <w:p>
+      <w:pPr>
+        <w:pStyle w:val="Titre1"/>
+      </w:pPr>
+    </w:p>
+    <w:p>
+      <w:pPr>
+        <w:pStyle w:val="Titre1"/>
+      </w:pPr>
+      <w:r>
+        <w:lastRenderedPageBreak/>
         <w:t>TECHNIQUE ENVISAGÉE</w:t>
       </w:r>
     </w:p>
@@ -138,118 +961,6 @@
                       <pic:pic xmlns:pic="http://schemas.openxmlformats.org/drawingml/2006/picture">
                         <pic:nvPicPr>
                           <pic:cNvPr id="1" name="Image 1"/>
-                          <pic:cNvPicPr/>
-                        </pic:nvPicPr>
-                        <pic:blipFill>
-                          <a:blip r:embed="rId4" cstate="print">
-                            <a:extLst>
-                              <a:ext uri="{28A0092B-C50C-407E-A947-70E740481C1C}">
-                                <a14:useLocalDpi xmlns:a14="http://schemas.microsoft.com/office/drawing/2010/main" val="0"/>
-                              </a:ext>
-                            </a:extLst>
-                          </a:blip>
-                          <a:stretch>
-                            <a:fillRect/>
-                          </a:stretch>
-                        </pic:blipFill>
-                        <pic:spPr>
-                          <a:xfrm>
-                            <a:off x="0" y="0"/>
-                            <a:ext cx="308449" cy="308449"/>
-                          </a:xfrm>
-                          <a:prstGeom prst="rect">
-                            <a:avLst/>
-                          </a:prstGeom>
-                        </pic:spPr>
-                      </pic:pic>
-                    </a:graphicData>
-                  </a:graphic>
-                </wp:inline>
-              </w:drawing>
-            </w:r>
-          </w:p>
-        </w:tc>
-        <w:tc>
-          <w:tcPr>
-            <w:tcW w:w="740" w:type="dxa"/>
-          </w:tcPr>
-          <w:p>
-            <w:pPr>
-              <w:jc w:val="center"/>
-            </w:pPr>
-            <w:r>
-              <w:rPr>
-                <w:noProof/>
-              </w:rPr>
-              <w:drawing>
-                <wp:inline distT="0" distB="0" distL="0" distR="0" wp14:anchorId="10BB032A" wp14:editId="4FA58957">
-                  <wp:extent cx="218758" cy="308449"/>
-                  <wp:effectExtent l="0" t="0" r="0" b="0"/>
-                  <wp:docPr id="2" name="Image 2"/>
-                  <wp:cNvGraphicFramePr>
-                    <a:graphicFrameLocks xmlns:a="http://schemas.openxmlformats.org/drawingml/2006/main" noChangeAspect="1"/>
-                  </wp:cNvGraphicFramePr>
-                  <a:graphic xmlns:a="http://schemas.openxmlformats.org/drawingml/2006/main">
-                    <a:graphicData uri="http://schemas.openxmlformats.org/drawingml/2006/picture">
-                      <pic:pic xmlns:pic="http://schemas.openxmlformats.org/drawingml/2006/picture">
-                        <pic:nvPicPr>
-                          <pic:cNvPr id="2" name="Image 2"/>
-                          <pic:cNvPicPr/>
-                        </pic:nvPicPr>
-                        <pic:blipFill>
-                          <a:blip r:embed="rId5" cstate="print">
-                            <a:extLst>
-                              <a:ext uri="{28A0092B-C50C-407E-A947-70E740481C1C}">
-                                <a14:useLocalDpi xmlns:a14="http://schemas.microsoft.com/office/drawing/2010/main" val="0"/>
-                              </a:ext>
-                            </a:extLst>
-                          </a:blip>
-                          <a:stretch>
-                            <a:fillRect/>
-                          </a:stretch>
-                        </pic:blipFill>
-                        <pic:spPr>
-                          <a:xfrm>
-                            <a:off x="0" y="0"/>
-                            <a:ext cx="218758" cy="308449"/>
-                          </a:xfrm>
-                          <a:prstGeom prst="rect">
-                            <a:avLst/>
-                          </a:prstGeom>
-                        </pic:spPr>
-                      </pic:pic>
-                    </a:graphicData>
-                  </a:graphic>
-                </wp:inline>
-              </w:drawing>
-            </w:r>
-          </w:p>
-        </w:tc>
-        <w:tc>
-          <w:tcPr>
-            <w:tcW w:w="1290" w:type="dxa"/>
-          </w:tcPr>
-          <w:p>
-            <w:pPr>
-              <w:jc w:val="center"/>
-            </w:pPr>
-            <w:r>
-              <w:rPr>
-                <w:noProof/>
-              </w:rPr>
-              <w:drawing>
-                <wp:inline distT="0" distB="0" distL="0" distR="0" wp14:anchorId="6A4CF3B2" wp14:editId="3FA32D72">
-                  <wp:extent cx="308449" cy="308449"/>
-                  <wp:effectExtent l="0" t="0" r="0" b="0"/>
-                  <wp:docPr id="3" name="Image 3"/>
-                  <wp:cNvGraphicFramePr>
-                    <a:graphicFrameLocks xmlns:a="http://schemas.openxmlformats.org/drawingml/2006/main" noChangeAspect="1"/>
-                  </wp:cNvGraphicFramePr>
-                  <a:graphic xmlns:a="http://schemas.openxmlformats.org/drawingml/2006/main">
-                    <a:graphicData uri="http://schemas.openxmlformats.org/drawingml/2006/picture">
-                      <pic:pic xmlns:pic="http://schemas.openxmlformats.org/drawingml/2006/picture">
-                        <pic:nvPicPr>
-                          <pic:cNvPr id="3" name="Image 3"/>
                           <pic:cNvPicPr/>
                         </pic:nvPicPr>
                         <pic:blipFill>
@@ -283,7 +994,7 @@
         </w:tc>
         <w:tc>
           <w:tcPr>
-            <w:tcW w:w="800" w:type="dxa"/>
+            <w:tcW w:w="740" w:type="dxa"/>
           </w:tcPr>
           <w:p>
             <w:pPr>
@@ -294,10 +1005,10 @@
                 <w:noProof/>
               </w:rPr>
               <w:drawing>
-                <wp:inline distT="0" distB="0" distL="0" distR="0" wp14:anchorId="69D0652D" wp14:editId="21037E71">
-                  <wp:extent cx="308449" cy="166514"/>
+                <wp:inline distT="0" distB="0" distL="0" distR="0" wp14:anchorId="10BB032A" wp14:editId="4FA58957">
+                  <wp:extent cx="218758" cy="308449"/>
                   <wp:effectExtent l="0" t="0" r="0" b="0"/>
-                  <wp:docPr id="5" name="Image 5"/>
+                  <wp:docPr id="2" name="Image 2"/>
                   <wp:cNvGraphicFramePr>
                     <a:graphicFrameLocks xmlns:a="http://schemas.openxmlformats.org/drawingml/2006/main" noChangeAspect="1"/>
                   </wp:cNvGraphicFramePr>
@@ -305,7 +1016,7 @@
                     <a:graphicData uri="http://schemas.openxmlformats.org/drawingml/2006/picture">
                       <pic:pic xmlns:pic="http://schemas.openxmlformats.org/drawingml/2006/picture">
                         <pic:nvPicPr>
-                          <pic:cNvPr id="5" name="Image 5"/>
+                          <pic:cNvPr id="2" name="Image 2"/>
                           <pic:cNvPicPr/>
                         </pic:nvPicPr>
                         <pic:blipFill>
@@ -323,7 +1034,7 @@
                         <pic:spPr>
                           <a:xfrm>
                             <a:off x="0" y="0"/>
-                            <a:ext cx="308449" cy="166514"/>
+                            <a:ext cx="218758" cy="308449"/>
                           </a:xfrm>
                           <a:prstGeom prst="rect">
                             <a:avLst/>
@@ -339,7 +1050,7 @@
         </w:tc>
         <w:tc>
           <w:tcPr>
-            <w:tcW w:w="1653" w:type="dxa"/>
+            <w:tcW w:w="1290" w:type="dxa"/>
           </w:tcPr>
           <w:p>
             <w:pPr>
@@ -350,10 +1061,10 @@
                 <w:noProof/>
               </w:rPr>
               <w:drawing>
-                <wp:inline distT="0" distB="0" distL="0" distR="0" wp14:anchorId="05E41D8C" wp14:editId="34E7B1B3">
+                <wp:inline distT="0" distB="0" distL="0" distR="0" wp14:anchorId="6A4CF3B2" wp14:editId="3FA32D72">
                   <wp:extent cx="308449" cy="308449"/>
                   <wp:effectExtent l="0" t="0" r="0" b="0"/>
-                  <wp:docPr id="6" name="Image 6"/>
+                  <wp:docPr id="3" name="Image 3"/>
                   <wp:cNvGraphicFramePr>
                     <a:graphicFrameLocks xmlns:a="http://schemas.openxmlformats.org/drawingml/2006/main" noChangeAspect="1"/>
                   </wp:cNvGraphicFramePr>
@@ -361,7 +1072,7 @@
                     <a:graphicData uri="http://schemas.openxmlformats.org/drawingml/2006/picture">
                       <pic:pic xmlns:pic="http://schemas.openxmlformats.org/drawingml/2006/picture">
                         <pic:nvPicPr>
-                          <pic:cNvPr id="6" name="Image 6"/>
+                          <pic:cNvPr id="3" name="Image 3"/>
                           <pic:cNvPicPr/>
                         </pic:nvPicPr>
                         <pic:blipFill>
@@ -395,6 +1106,118 @@
         </w:tc>
         <w:tc>
           <w:tcPr>
+            <w:tcW w:w="800" w:type="dxa"/>
+          </w:tcPr>
+          <w:p>
+            <w:pPr>
+              <w:jc w:val="center"/>
+            </w:pPr>
+            <w:r>
+              <w:rPr>
+                <w:noProof/>
+              </w:rPr>
+              <w:drawing>
+                <wp:inline distT="0" distB="0" distL="0" distR="0" wp14:anchorId="69D0652D" wp14:editId="21037E71">
+                  <wp:extent cx="308449" cy="166514"/>
+                  <wp:effectExtent l="0" t="0" r="0" b="0"/>
+                  <wp:docPr id="5" name="Image 5"/>
+                  <wp:cNvGraphicFramePr>
+                    <a:graphicFrameLocks xmlns:a="http://schemas.openxmlformats.org/drawingml/2006/main" noChangeAspect="1"/>
+                  </wp:cNvGraphicFramePr>
+                  <a:graphic xmlns:a="http://schemas.openxmlformats.org/drawingml/2006/main">
+                    <a:graphicData uri="http://schemas.openxmlformats.org/drawingml/2006/picture">
+                      <pic:pic xmlns:pic="http://schemas.openxmlformats.org/drawingml/2006/picture">
+                        <pic:nvPicPr>
+                          <pic:cNvPr id="5" name="Image 5"/>
+                          <pic:cNvPicPr/>
+                        </pic:nvPicPr>
+                        <pic:blipFill>
+                          <a:blip r:embed="rId9" cstate="print">
+                            <a:extLst>
+                              <a:ext uri="{28A0092B-C50C-407E-A947-70E740481C1C}">
+                                <a14:useLocalDpi xmlns:a14="http://schemas.microsoft.com/office/drawing/2010/main" val="0"/>
+                              </a:ext>
+                            </a:extLst>
+                          </a:blip>
+                          <a:stretch>
+                            <a:fillRect/>
+                          </a:stretch>
+                        </pic:blipFill>
+                        <pic:spPr>
+                          <a:xfrm>
+                            <a:off x="0" y="0"/>
+                            <a:ext cx="308449" cy="166514"/>
+                          </a:xfrm>
+                          <a:prstGeom prst="rect">
+                            <a:avLst/>
+                          </a:prstGeom>
+                        </pic:spPr>
+                      </pic:pic>
+                    </a:graphicData>
+                  </a:graphic>
+                </wp:inline>
+              </w:drawing>
+            </w:r>
+          </w:p>
+        </w:tc>
+        <w:tc>
+          <w:tcPr>
+            <w:tcW w:w="1653" w:type="dxa"/>
+          </w:tcPr>
+          <w:p>
+            <w:pPr>
+              <w:jc w:val="center"/>
+            </w:pPr>
+            <w:r>
+              <w:rPr>
+                <w:noProof/>
+              </w:rPr>
+              <w:drawing>
+                <wp:inline distT="0" distB="0" distL="0" distR="0" wp14:anchorId="05E41D8C" wp14:editId="34E7B1B3">
+                  <wp:extent cx="308449" cy="308449"/>
+                  <wp:effectExtent l="0" t="0" r="0" b="0"/>
+                  <wp:docPr id="6" name="Image 6"/>
+                  <wp:cNvGraphicFramePr>
+                    <a:graphicFrameLocks xmlns:a="http://schemas.openxmlformats.org/drawingml/2006/main" noChangeAspect="1"/>
+                  </wp:cNvGraphicFramePr>
+                  <a:graphic xmlns:a="http://schemas.openxmlformats.org/drawingml/2006/main">
+                    <a:graphicData uri="http://schemas.openxmlformats.org/drawingml/2006/picture">
+                      <pic:pic xmlns:pic="http://schemas.openxmlformats.org/drawingml/2006/picture">
+                        <pic:nvPicPr>
+                          <pic:cNvPr id="6" name="Image 6"/>
+                          <pic:cNvPicPr/>
+                        </pic:nvPicPr>
+                        <pic:blipFill>
+                          <a:blip r:embed="rId10" cstate="print">
+                            <a:extLst>
+                              <a:ext uri="{28A0092B-C50C-407E-A947-70E740481C1C}">
+                                <a14:useLocalDpi xmlns:a14="http://schemas.microsoft.com/office/drawing/2010/main" val="0"/>
+                              </a:ext>
+                            </a:extLst>
+                          </a:blip>
+                          <a:stretch>
+                            <a:fillRect/>
+                          </a:stretch>
+                        </pic:blipFill>
+                        <pic:spPr>
+                          <a:xfrm>
+                            <a:off x="0" y="0"/>
+                            <a:ext cx="308449" cy="308449"/>
+                          </a:xfrm>
+                          <a:prstGeom prst="rect">
+                            <a:avLst/>
+                          </a:prstGeom>
+                        </pic:spPr>
+                      </pic:pic>
+                    </a:graphicData>
+                  </a:graphic>
+                </wp:inline>
+              </w:drawing>
+            </w:r>
+          </w:p>
+        </w:tc>
+        <w:tc>
+          <w:tcPr>
             <w:tcW w:w="780" w:type="dxa"/>
           </w:tcPr>
           <w:p>
@@ -421,7 +1244,7 @@
                           <pic:cNvPicPr/>
                         </pic:nvPicPr>
                         <pic:blipFill>
-                          <a:blip r:embed="rId9" cstate="print">
+                          <a:blip r:embed="rId11" cstate="print">
                             <a:extLst>
                               <a:ext uri="{28A0092B-C50C-407E-A947-70E740481C1C}">
                                 <a14:useLocalDpi xmlns:a14="http://schemas.microsoft.com/office/drawing/2010/main" val="0"/>
@@ -477,7 +1300,7 @@
                           <pic:cNvPicPr/>
                         </pic:nvPicPr>
                         <pic:blipFill>
-                          <a:blip r:embed="rId10" cstate="print">
+                          <a:blip r:embed="rId12" cstate="print">
                             <a:extLst>
                               <a:ext uri="{28A0092B-C50C-407E-A947-70E740481C1C}">
                                 <a14:useLocalDpi xmlns:a14="http://schemas.microsoft.com/office/drawing/2010/main" val="0"/>
@@ -533,7 +1356,7 @@
                           <pic:cNvPicPr/>
                         </pic:nvPicPr>
                         <pic:blipFill>
-                          <a:blip r:embed="rId11" cstate="print">
+                          <a:blip r:embed="rId13" cstate="print">
                             <a:extLst>
                               <a:ext uri="{28A0092B-C50C-407E-A947-70E740481C1C}">
                                 <a14:useLocalDpi xmlns:a14="http://schemas.microsoft.com/office/drawing/2010/main" val="0"/>
@@ -820,6 +1643,9 @@
             <w:pPr>
               <w:jc w:val="center"/>
             </w:pPr>
+            <w:r>
+              <w:t>*</w:t>
+            </w:r>
           </w:p>
         </w:tc>
         <w:tc>
@@ -1077,32 +1903,66 @@
       <w:pPr>
         <w:rPr>
           <w:rFonts w:asciiTheme="minorHAnsi" w:hAnsiTheme="minorHAnsi" w:cstheme="minorHAnsi"/>
+          <w:color w:val="000000" w:themeColor="text1"/>
+          <w:shd w:val="clear" w:color="auto" w:fill="FFFFFF"/>
+        </w:rPr>
+      </w:pPr>
+      <w:r>
+        <w:rPr>
+          <w:rFonts w:asciiTheme="minorHAnsi" w:hAnsiTheme="minorHAnsi" w:cstheme="minorHAnsi"/>
+          <w:color w:val="000000" w:themeColor="text1"/>
+        </w:rPr>
+        <w:t xml:space="preserve">Le développement back-end : </w:t>
+      </w:r>
+      <w:r>
+        <w:rPr>
+          <w:rFonts w:asciiTheme="minorHAnsi" w:hAnsiTheme="minorHAnsi" w:cstheme="minorHAnsi"/>
+          <w:color w:val="000000" w:themeColor="text1"/>
+          <w:shd w:val="clear" w:color="auto" w:fill="FFFFFF"/>
+        </w:rPr>
+        <w:t>Développement</w:t>
+      </w:r>
+      <w:r>
+        <w:rPr>
+          <w:rFonts w:asciiTheme="minorHAnsi" w:hAnsiTheme="minorHAnsi" w:cstheme="minorHAnsi"/>
+          <w:color w:val="000000" w:themeColor="text1"/>
+          <w:shd w:val="clear" w:color="auto" w:fill="FFFFFF"/>
+        </w:rPr>
+        <w:t xml:space="preserve"> des fonctionnalités</w:t>
+      </w:r>
+      <w:r>
+        <w:rPr>
+          <w:rFonts w:asciiTheme="minorHAnsi" w:hAnsiTheme="minorHAnsi" w:cstheme="minorHAnsi"/>
+          <w:color w:val="000000" w:themeColor="text1"/>
+          <w:shd w:val="clear" w:color="auto" w:fill="FFFFFF"/>
+        </w:rPr>
+        <w:t>.</w:t>
+      </w:r>
+    </w:p>
+    <w:p>
+      <w:pPr>
+        <w:rPr>
+          <w:rFonts w:asciiTheme="minorHAnsi" w:hAnsiTheme="minorHAnsi" w:cstheme="minorHAnsi"/>
           <w:color w:val="515151"/>
           <w:shd w:val="clear" w:color="auto" w:fill="FFFFFF"/>
         </w:rPr>
       </w:pPr>
-      <w:r>
-        <w:rPr>
-          <w:rFonts w:asciiTheme="minorHAnsi" w:hAnsiTheme="minorHAnsi" w:cstheme="minorHAnsi"/>
-          <w:color w:val="000000" w:themeColor="text1"/>
-        </w:rPr>
-        <w:t xml:space="preserve">Le développement back-end : </w:t>
-      </w:r>
-      <w:r>
+    </w:p>
+    <w:p>
+      <w:pPr>
         <w:rPr>
           <w:rFonts w:asciiTheme="minorHAnsi" w:hAnsiTheme="minorHAnsi" w:cstheme="minorHAnsi"/>
           <w:color w:val="000000" w:themeColor="text1"/>
           <w:shd w:val="clear" w:color="auto" w:fill="FFFFFF"/>
         </w:rPr>
-        <w:t>Développement</w:t>
-      </w:r>
+      </w:pPr>
       <w:r>
         <w:rPr>
           <w:rFonts w:asciiTheme="minorHAnsi" w:hAnsiTheme="minorHAnsi" w:cstheme="minorHAnsi"/>
           <w:color w:val="000000" w:themeColor="text1"/>
           <w:shd w:val="clear" w:color="auto" w:fill="FFFFFF"/>
         </w:rPr>
-        <w:t xml:space="preserve"> des fonctionnalités</w:t>
+        <w:t>Swift</w:t>
       </w:r>
       <w:r>
         <w:rPr>
@@ -1110,42 +1970,41 @@
           <w:color w:val="000000" w:themeColor="text1"/>
           <w:shd w:val="clear" w:color="auto" w:fill="FFFFFF"/>
         </w:rPr>
-        <w:t>.</w:t>
-      </w:r>
-    </w:p>
-    <w:p>
-      <w:pPr>
+        <w:t xml:space="preserve">, </w:t>
+      </w:r>
+      <w:proofErr w:type="spellStart"/>
+      <w:r>
         <w:rPr>
           <w:rFonts w:asciiTheme="minorHAnsi" w:hAnsiTheme="minorHAnsi" w:cstheme="minorHAnsi"/>
           <w:color w:val="000000" w:themeColor="text1"/>
           <w:shd w:val="clear" w:color="auto" w:fill="FFFFFF"/>
         </w:rPr>
-      </w:pPr>
+        <w:t>Kotlin</w:t>
+      </w:r>
+      <w:proofErr w:type="spellEnd"/>
       <w:r>
         <w:rPr>
           <w:rFonts w:asciiTheme="minorHAnsi" w:hAnsiTheme="minorHAnsi" w:cstheme="minorHAnsi"/>
           <w:color w:val="000000" w:themeColor="text1"/>
           <w:shd w:val="clear" w:color="auto" w:fill="FFFFFF"/>
         </w:rPr>
-        <w:t xml:space="preserve">Swift et </w:t>
-      </w:r>
-      <w:proofErr w:type="spellStart"/>
+        <w:t xml:space="preserve"> </w:t>
+      </w:r>
       <w:r>
         <w:rPr>
           <w:rFonts w:asciiTheme="minorHAnsi" w:hAnsiTheme="minorHAnsi" w:cstheme="minorHAnsi"/>
           <w:color w:val="000000" w:themeColor="text1"/>
           <w:shd w:val="clear" w:color="auto" w:fill="FFFFFF"/>
         </w:rPr>
-        <w:t>Kotlin</w:t>
-      </w:r>
-      <w:proofErr w:type="spellEnd"/>
+        <w:t xml:space="preserve">et Java </w:t>
+      </w:r>
       <w:r>
         <w:rPr>
           <w:rFonts w:asciiTheme="minorHAnsi" w:hAnsiTheme="minorHAnsi" w:cstheme="minorHAnsi"/>
           <w:color w:val="000000" w:themeColor="text1"/>
           <w:shd w:val="clear" w:color="auto" w:fill="FFFFFF"/>
         </w:rPr>
-        <w:t xml:space="preserve"> sont utilisés pour le développement natif d’application</w:t>
+        <w:t>sont utilisés pour le développement natif d’application</w:t>
       </w:r>
       <w:r>
         <w:rPr>
@@ -1176,6 +2035,15 @@
       <w:pPr>
         <w:rPr>
           <w:rFonts w:asciiTheme="minorHAnsi" w:hAnsiTheme="minorHAnsi" w:cstheme="minorHAnsi"/>
+          <w:color w:val="000000" w:themeColor="text1"/>
+          <w:shd w:val="clear" w:color="auto" w:fill="FFFFFF"/>
+        </w:rPr>
+      </w:pPr>
+    </w:p>
+    <w:p>
+      <w:pPr>
+        <w:rPr>
+          <w:rFonts w:asciiTheme="minorHAnsi" w:hAnsiTheme="minorHAnsi" w:cstheme="minorHAnsi"/>
         </w:rPr>
       </w:pPr>
       <w:r>
@@ -1188,8 +2056,47 @@
         <w:rPr>
           <w:rFonts w:asciiTheme="minorHAnsi" w:hAnsiTheme="minorHAnsi" w:cstheme="minorHAnsi"/>
         </w:rPr>
-        <w:t>utilisé dans le machine Learning, l’analyse de données, les mathématiques et le développement Back-end d’application web.</w:t>
-      </w:r>
+        <w:t xml:space="preserve">utilisé </w:t>
+      </w:r>
+      <w:r>
+        <w:rPr>
+          <w:rFonts w:asciiTheme="minorHAnsi" w:hAnsiTheme="minorHAnsi" w:cstheme="minorHAnsi"/>
+        </w:rPr>
+        <w:t>pour</w:t>
+      </w:r>
+      <w:r>
+        <w:rPr>
+          <w:rFonts w:asciiTheme="minorHAnsi" w:hAnsiTheme="minorHAnsi" w:cstheme="minorHAnsi"/>
+        </w:rPr>
+        <w:t xml:space="preserve"> </w:t>
+      </w:r>
+      <w:proofErr w:type="gramStart"/>
+      <w:r>
+        <w:rPr>
+          <w:rFonts w:asciiTheme="minorHAnsi" w:hAnsiTheme="minorHAnsi" w:cstheme="minorHAnsi"/>
+        </w:rPr>
+        <w:t>le machine</w:t>
+      </w:r>
+      <w:proofErr w:type="gramEnd"/>
+      <w:r>
+        <w:rPr>
+          <w:rFonts w:asciiTheme="minorHAnsi" w:hAnsiTheme="minorHAnsi" w:cstheme="minorHAnsi"/>
+        </w:rPr>
+        <w:t xml:space="preserve"> Learning, l’analyse de données, les mathématiques et le développement Back-end d’application web</w:t>
+      </w:r>
+      <w:r>
+        <w:rPr>
+          <w:rFonts w:asciiTheme="minorHAnsi" w:hAnsiTheme="minorHAnsi" w:cstheme="minorHAnsi"/>
+        </w:rPr>
+        <w:t xml:space="preserve"> avec une exécution coté serveur.</w:t>
+      </w:r>
+    </w:p>
+    <w:p>
+      <w:pPr>
+        <w:rPr>
+          <w:rFonts w:asciiTheme="minorHAnsi" w:hAnsiTheme="minorHAnsi" w:cstheme="minorHAnsi"/>
+        </w:rPr>
+      </w:pPr>
     </w:p>
     <w:p>
       <w:pPr>
@@ -1229,7 +2136,13 @@
         <w:rPr>
           <w:rFonts w:asciiTheme="minorHAnsi" w:hAnsiTheme="minorHAnsi" w:cstheme="minorHAnsi"/>
         </w:rPr>
-        <w:t xml:space="preserve"> sont incontournable dans le développement Front-end.</w:t>
+        <w:t xml:space="preserve"> sont incontournable dans le développement Front-end</w:t>
+      </w:r>
+      <w:r>
+        <w:rPr>
+          <w:rFonts w:asciiTheme="minorHAnsi" w:hAnsiTheme="minorHAnsi" w:cstheme="minorHAnsi"/>
+        </w:rPr>
+        <w:t xml:space="preserve"> et sont inclus dans les navigateurs.</w:t>
       </w:r>
     </w:p>
     <w:p>
@@ -1881,7 +2794,7 @@
         </w:rPr>
         <w:t>Un Framework est un ensemble de </w:t>
       </w:r>
-      <w:hyperlink r:id="rId12" w:tooltip="Composant logiciel" w:history="1">
+      <w:hyperlink r:id="rId14" w:tooltip="Composant logiciel" w:history="1">
         <w:r>
           <w:rPr>
             <w:rFonts w:asciiTheme="minorHAnsi" w:hAnsiTheme="minorHAnsi" w:cstheme="minorHAnsi"/>
@@ -1922,7 +2835,7 @@
         </w:rPr>
         <w:t xml:space="preserve"> les grandes lignes de tout ou d’une partie d'un </w:t>
       </w:r>
-      <w:hyperlink r:id="rId13" w:tooltip="Logiciel" w:history="1">
+      <w:hyperlink r:id="rId15" w:tooltip="Logiciel" w:history="1">
         <w:r>
           <w:rPr>
             <w:rFonts w:asciiTheme="minorHAnsi" w:hAnsiTheme="minorHAnsi" w:cstheme="minorHAnsi"/>
@@ -2022,7 +2935,19 @@
         <w:rPr>
           <w:rFonts w:asciiTheme="minorHAnsi" w:hAnsiTheme="minorHAnsi" w:cstheme="minorHAnsi"/>
         </w:rPr>
-        <w:t xml:space="preserve"> ont une très bonne popularité coté client</w:t>
+        <w:t xml:space="preserve"> </w:t>
+      </w:r>
+      <w:r>
+        <w:rPr>
+          <w:rFonts w:asciiTheme="minorHAnsi" w:hAnsiTheme="minorHAnsi" w:cstheme="minorHAnsi"/>
+        </w:rPr>
+        <w:t xml:space="preserve">native </w:t>
+      </w:r>
+      <w:r>
+        <w:rPr>
+          <w:rFonts w:asciiTheme="minorHAnsi" w:hAnsiTheme="minorHAnsi" w:cstheme="minorHAnsi"/>
+        </w:rPr>
+        <w:t>ont une très bonne popularité coté client</w:t>
       </w:r>
       <w:r>
         <w:rPr>
@@ -2042,42 +2967,6 @@
         <w:rPr>
           <w:rFonts w:asciiTheme="minorHAnsi" w:hAnsiTheme="minorHAnsi" w:cstheme="minorHAnsi"/>
           <w:color w:val="000000" w:themeColor="text1"/>
-        </w:rPr>
-      </w:pPr>
-    </w:p>
-    <w:p>
-      <w:pPr>
-        <w:rPr>
-          <w:rFonts w:asciiTheme="minorHAnsi" w:hAnsiTheme="minorHAnsi" w:cstheme="minorHAnsi"/>
-          <w:sz w:val="28"/>
-          <w:szCs w:val="28"/>
-        </w:rPr>
-      </w:pPr>
-    </w:p>
-    <w:p>
-      <w:pPr>
-        <w:rPr>
-          <w:rFonts w:asciiTheme="minorHAnsi" w:hAnsiTheme="minorHAnsi" w:cstheme="minorHAnsi"/>
-          <w:sz w:val="28"/>
-          <w:szCs w:val="28"/>
-        </w:rPr>
-      </w:pPr>
-    </w:p>
-    <w:p>
-      <w:pPr>
-        <w:rPr>
-          <w:rFonts w:asciiTheme="minorHAnsi" w:hAnsiTheme="minorHAnsi" w:cstheme="minorHAnsi"/>
-          <w:sz w:val="28"/>
-          <w:szCs w:val="28"/>
-        </w:rPr>
-      </w:pPr>
-    </w:p>
-    <w:p>
-      <w:pPr>
-        <w:rPr>
-          <w:rFonts w:asciiTheme="minorHAnsi" w:hAnsiTheme="minorHAnsi" w:cstheme="minorHAnsi"/>
-          <w:sz w:val="28"/>
-          <w:szCs w:val="28"/>
         </w:rPr>
       </w:pPr>
     </w:p>
@@ -2342,14 +3231,25 @@
         <w:rPr>
           <w:rFonts w:asciiTheme="minorHAnsi" w:hAnsiTheme="minorHAnsi" w:cstheme="minorHAnsi"/>
         </w:rPr>
-        <w:t>MySQL est largement utilisé, et est gratuit comme base de données. Oracle et Microsoft sont payant.</w:t>
+        <w:t xml:space="preserve">MySQL est largement utilisé, et </w:t>
+      </w:r>
+      <w:r>
+        <w:rPr>
+          <w:rFonts w:asciiTheme="minorHAnsi" w:hAnsiTheme="minorHAnsi" w:cstheme="minorHAnsi"/>
+        </w:rPr>
+        <w:t xml:space="preserve">à l’avantage d’être </w:t>
+      </w:r>
+      <w:r>
+        <w:rPr>
+          <w:rFonts w:asciiTheme="minorHAnsi" w:hAnsiTheme="minorHAnsi" w:cstheme="minorHAnsi"/>
+        </w:rPr>
+        <w:t>gratuit. Oracle et Microsoft sont payant.</w:t>
       </w:r>
     </w:p>
     <w:p/>
     <w:p/>
-    <w:p/>
-    <w:p>
-      <w:pPr>
+    <w:p>
+      <w:r>
         <w:rPr>
           <w:rFonts w:asciiTheme="minorHAnsi" w:hAnsiTheme="minorHAnsi" w:cstheme="minorHAnsi"/>
           <w:b/>
@@ -2357,9 +3257,15 @@
           <w:sz w:val="28"/>
           <w:szCs w:val="28"/>
         </w:rPr>
-      </w:pPr>
-      <w:proofErr w:type="spellStart"/>
-      <w:r>
+        <w:t>CONCLUSION </w:t>
+      </w:r>
+      <w:r>
+        <w:t xml:space="preserve">: </w:t>
+      </w:r>
+    </w:p>
+    <w:p/>
+    <w:p>
+      <w:pPr>
         <w:rPr>
           <w:rFonts w:asciiTheme="minorHAnsi" w:hAnsiTheme="minorHAnsi" w:cstheme="minorHAnsi"/>
           <w:b/>
@@ -2367,9 +3273,8 @@
           <w:sz w:val="28"/>
           <w:szCs w:val="28"/>
         </w:rPr>
-        <w:t>Javascript</w:t>
-      </w:r>
-      <w:proofErr w:type="spellEnd"/>
+      </w:pPr>
+      <w:proofErr w:type="spellStart"/>
       <w:r>
         <w:rPr>
           <w:rFonts w:asciiTheme="minorHAnsi" w:hAnsiTheme="minorHAnsi" w:cstheme="minorHAnsi"/>
@@ -2378,9 +3283,9 @@
           <w:sz w:val="28"/>
           <w:szCs w:val="28"/>
         </w:rPr>
-        <w:t xml:space="preserve"> (avec Node.js et </w:t>
-      </w:r>
-      <w:proofErr w:type="spellStart"/>
+        <w:t>Javascript</w:t>
+      </w:r>
+      <w:proofErr w:type="spellEnd"/>
       <w:r>
         <w:rPr>
           <w:rFonts w:asciiTheme="minorHAnsi" w:hAnsiTheme="minorHAnsi" w:cstheme="minorHAnsi"/>
@@ -2389,9 +3294,9 @@
           <w:sz w:val="28"/>
           <w:szCs w:val="28"/>
         </w:rPr>
-        <w:t>React</w:t>
-      </w:r>
-      <w:proofErr w:type="spellEnd"/>
+        <w:t xml:space="preserve"> (avec Node.js et </w:t>
+      </w:r>
+      <w:proofErr w:type="spellStart"/>
       <w:r>
         <w:rPr>
           <w:rFonts w:asciiTheme="minorHAnsi" w:hAnsiTheme="minorHAnsi" w:cstheme="minorHAnsi"/>
@@ -2400,9 +3305,9 @@
           <w:sz w:val="28"/>
           <w:szCs w:val="28"/>
         </w:rPr>
-        <w:t xml:space="preserve">) aura l’avantage de couvrir la programmation coté client et coté serveur avec un seul langage en plus de fournir des solutions pour le développement d’applications mobiles (progressive web </w:t>
-      </w:r>
-      <w:proofErr w:type="spellStart"/>
+        <w:t>React</w:t>
+      </w:r>
+      <w:proofErr w:type="spellEnd"/>
       <w:r>
         <w:rPr>
           <w:rFonts w:asciiTheme="minorHAnsi" w:hAnsiTheme="minorHAnsi" w:cstheme="minorHAnsi"/>
@@ -2411,9 +3316,9 @@
           <w:sz w:val="28"/>
           <w:szCs w:val="28"/>
         </w:rPr>
-        <w:t>app</w:t>
-      </w:r>
-      <w:proofErr w:type="spellEnd"/>
+        <w:t xml:space="preserve">) aura l’avantage de couvrir la programmation coté client et coté serveur avec un seul langage en plus de fournir des solutions pour le développement d’applications mobiles (progressive web </w:t>
+      </w:r>
+      <w:proofErr w:type="spellStart"/>
       <w:r>
         <w:rPr>
           <w:rFonts w:asciiTheme="minorHAnsi" w:hAnsiTheme="minorHAnsi" w:cstheme="minorHAnsi"/>
@@ -2422,51 +3327,96 @@
           <w:sz w:val="28"/>
           <w:szCs w:val="28"/>
         </w:rPr>
-        <w:t>).</w:t>
-      </w:r>
-    </w:p>
-    <w:p>
-      <w:pPr>
-        <w:rPr>
-          <w:rFonts w:asciiTheme="minorHAnsi" w:hAnsiTheme="minorHAnsi" w:cstheme="minorHAnsi"/>
-        </w:rPr>
-      </w:pPr>
-    </w:p>
-    <w:p>
-      <w:pPr>
-        <w:rPr>
-          <w:rFonts w:asciiTheme="minorHAnsi" w:hAnsiTheme="minorHAnsi" w:cstheme="minorHAnsi"/>
-        </w:rPr>
-      </w:pPr>
-    </w:p>
-    <w:p>
-      <w:pPr>
+        <w:t>app</w:t>
+      </w:r>
+      <w:proofErr w:type="spellEnd"/>
+      <w:r>
         <w:rPr>
           <w:rFonts w:asciiTheme="minorHAnsi" w:hAnsiTheme="minorHAnsi" w:cstheme="minorHAnsi"/>
           <w:b/>
           <w:bCs/>
-        </w:rPr>
-      </w:pPr>
-      <w:r>
+          <w:sz w:val="28"/>
+          <w:szCs w:val="28"/>
+        </w:rPr>
+        <w:t>).</w:t>
+      </w:r>
+    </w:p>
+    <w:p>
+      <w:pPr>
+        <w:rPr>
+          <w:rFonts w:asciiTheme="minorHAnsi" w:hAnsiTheme="minorHAnsi" w:cstheme="minorHAnsi"/>
+        </w:rPr>
+      </w:pPr>
+    </w:p>
+    <w:p>
+      <w:pPr>
+        <w:rPr>
+          <w:rFonts w:asciiTheme="minorHAnsi" w:hAnsiTheme="minorHAnsi" w:cstheme="minorHAnsi"/>
+        </w:rPr>
+      </w:pPr>
+    </w:p>
+    <w:p>
+      <w:pPr>
         <w:rPr>
           <w:rFonts w:asciiTheme="minorHAnsi" w:hAnsiTheme="minorHAnsi" w:cstheme="minorHAnsi"/>
           <w:b/>
           <w:bCs/>
-        </w:rPr>
-        <w:t>Choix des technologies :</w:t>
-      </w:r>
-    </w:p>
-    <w:p>
-      <w:pPr>
-        <w:rPr>
-          <w:rFonts w:asciiTheme="minorHAnsi" w:hAnsiTheme="minorHAnsi" w:cstheme="minorHAnsi"/>
-        </w:rPr>
-      </w:pPr>
-      <w:r>
-        <w:rPr>
-          <w:rFonts w:asciiTheme="minorHAnsi" w:hAnsiTheme="minorHAnsi" w:cstheme="minorHAnsi"/>
-        </w:rPr>
-        <w:t>MySQL 8.0 sera utilisé conjointement avec Node.js 15 + React.</w:t>
+          <w:sz w:val="28"/>
+          <w:szCs w:val="28"/>
+        </w:rPr>
+      </w:pPr>
+      <w:r>
+        <w:rPr>
+          <w:rFonts w:asciiTheme="minorHAnsi" w:hAnsiTheme="minorHAnsi" w:cstheme="minorHAnsi"/>
+          <w:b/>
+          <w:bCs/>
+          <w:sz w:val="28"/>
+          <w:szCs w:val="28"/>
+        </w:rPr>
+        <w:t>CHOIX DES TECHNOLOGIES UTILISÉES</w:t>
+      </w:r>
+      <w:r>
+        <w:rPr>
+          <w:rFonts w:asciiTheme="minorHAnsi" w:hAnsiTheme="minorHAnsi" w:cstheme="minorHAnsi"/>
+          <w:b/>
+          <w:bCs/>
+          <w:sz w:val="28"/>
+          <w:szCs w:val="28"/>
+        </w:rPr>
+        <w:t> :</w:t>
+      </w:r>
+    </w:p>
+    <w:p>
+      <w:pPr>
+        <w:rPr>
+          <w:rFonts w:asciiTheme="minorHAnsi" w:hAnsiTheme="minorHAnsi" w:cstheme="minorHAnsi"/>
+        </w:rPr>
+      </w:pPr>
+      <w:r>
+        <w:rPr>
+          <w:rFonts w:asciiTheme="minorHAnsi" w:hAnsiTheme="minorHAnsi" w:cstheme="minorHAnsi"/>
+        </w:rPr>
+        <w:t>MySQL 8.0 sera utilisé conjointement avec Node.js 15 + </w:t>
+      </w:r>
+      <w:proofErr w:type="spellStart"/>
+      <w:r>
+        <w:rPr>
+          <w:rFonts w:asciiTheme="minorHAnsi" w:hAnsiTheme="minorHAnsi" w:cstheme="minorHAnsi"/>
+        </w:rPr>
+        <w:t>React</w:t>
+      </w:r>
+      <w:proofErr w:type="spellEnd"/>
+      <w:r>
+        <w:rPr>
+          <w:rFonts w:asciiTheme="minorHAnsi" w:hAnsiTheme="minorHAnsi" w:cstheme="minorHAnsi"/>
+        </w:rPr>
+        <w:t xml:space="preserve"> native 0.63</w:t>
+      </w:r>
+      <w:r>
+        <w:rPr>
+          <w:rFonts w:asciiTheme="minorHAnsi" w:hAnsiTheme="minorHAnsi" w:cstheme="minorHAnsi"/>
+        </w:rPr>
+        <w:t>.</w:t>
       </w:r>
     </w:p>
     <w:p>

</xml_diff>